<commit_message>
Doc: Se añadio una nueva seccion a la memoria
</commit_message>
<xml_diff>
--- a/3. Etapa de construcción/Iteración 3/Memoria del proyecto_Vesta Risk Manager_T-Code.docx
+++ b/3. Etapa de construcción/Iteración 3/Memoria del proyecto_Vesta Risk Manager_T-Code.docx
@@ -6,8 +6,11 @@
       <w:sdtPr>
         <w:rPr>
           <w:rFonts w:asciiTheme="majorHAnsi" w:eastAsiaTheme="majorEastAsia" w:hAnsiTheme="majorHAnsi" w:cstheme="majorBidi"/>
+          <w:i/>
+          <w:color w:val="548DD4"/>
           <w:sz w:val="72"/>
           <w:szCs w:val="72"/>
+          <w:lang w:val="es-AR"/>
         </w:rPr>
         <w:id w:val="3224277"/>
         <w:docPartObj>
@@ -18,11 +21,8 @@
       <w:sdtEndPr>
         <w:rPr>
           <w:rFonts w:asciiTheme="minorHAnsi" w:eastAsiaTheme="minorHAnsi" w:hAnsiTheme="minorHAnsi" w:cstheme="minorBidi"/>
-          <w:i/>
-          <w:color w:val="548DD4"/>
           <w:sz w:val="22"/>
           <w:szCs w:val="22"/>
-          <w:lang w:val="es-AR"/>
         </w:rPr>
       </w:sdtEndPr>
       <w:sdtContent>
@@ -529,7 +529,7 @@
               <w:lang w:val="en-US"/>
             </w:rPr>
             <w:drawing>
-              <wp:anchor distT="0" distB="0" distL="114300" distR="114300" simplePos="0" relativeHeight="251685888" behindDoc="1" locked="0" layoutInCell="1" allowOverlap="1" wp14:anchorId="74272EC6" wp14:editId="293B52C3">
+              <wp:anchor distT="0" distB="0" distL="114300" distR="114300" simplePos="0" relativeHeight="251685888" behindDoc="1" locked="0" layoutInCell="1" allowOverlap="1" wp14:anchorId="74272EC6" wp14:editId="23DB7784">
                 <wp:simplePos x="0" y="0"/>
                 <wp:positionH relativeFrom="column">
                   <wp:posOffset>-194310</wp:posOffset>
@@ -698,8 +698,8 @@
               <w:bCs w:val="0"/>
               <w:noProof/>
               <w:kern w:val="2"/>
-              <w:sz w:val="22"/>
-              <w:szCs w:val="22"/>
+              <w:sz w:val="24"/>
+              <w:szCs w:val="24"/>
               <w:lang w:val="es-AR" w:eastAsia="es-AR"/>
               <w14:ligatures w14:val="standardContextual"/>
             </w:rPr>
@@ -713,7 +713,7 @@
           <w:r>
             <w:fldChar w:fldCharType="separate"/>
           </w:r>
-          <w:hyperlink w:anchor="_Toc183111782" w:history="1">
+          <w:hyperlink w:anchor="_Toc183125525" w:history="1">
             <w:r>
               <w:rPr>
                 <w:rStyle w:val="Hipervnculo"/>
@@ -741,7 +741,7 @@
                 <w:noProof/>
                 <w:webHidden/>
               </w:rPr>
-              <w:instrText xml:space="preserve"> PAGEREF _Toc183111782 \h </w:instrText>
+              <w:instrText xml:space="preserve"> PAGEREF _Toc183125525 \h </w:instrText>
             </w:r>
             <w:r>
               <w:rPr>
@@ -761,7 +761,7 @@
                 <w:noProof/>
                 <w:webHidden/>
               </w:rPr>
-              <w:t>5</w:t>
+              <w:t>4</w:t>
             </w:r>
             <w:r>
               <w:rPr>
@@ -781,13 +781,13 @@
               <w:iCs w:val="0"/>
               <w:noProof/>
               <w:kern w:val="2"/>
-              <w:sz w:val="22"/>
-              <w:szCs w:val="22"/>
+              <w:sz w:val="24"/>
+              <w:szCs w:val="24"/>
               <w:lang w:val="es-AR" w:eastAsia="es-AR"/>
               <w14:ligatures w14:val="standardContextual"/>
             </w:rPr>
           </w:pPr>
-          <w:hyperlink w:anchor="_Toc183111783" w:history="1">
+          <w:hyperlink w:anchor="_Toc183125526" w:history="1">
             <w:r>
               <w:rPr>
                 <w:rStyle w:val="Hipervnculo"/>
@@ -815,7 +815,7 @@
                 <w:noProof/>
                 <w:webHidden/>
               </w:rPr>
-              <w:instrText xml:space="preserve"> PAGEREF _Toc183111783 \h </w:instrText>
+              <w:instrText xml:space="preserve"> PAGEREF _Toc183125526 \h </w:instrText>
             </w:r>
             <w:r>
               <w:rPr>
@@ -835,7 +835,7 @@
                 <w:noProof/>
                 <w:webHidden/>
               </w:rPr>
-              <w:t>5</w:t>
+              <w:t>4</w:t>
             </w:r>
             <w:r>
               <w:rPr>
@@ -855,13 +855,13 @@
               <w:iCs w:val="0"/>
               <w:noProof/>
               <w:kern w:val="2"/>
-              <w:sz w:val="22"/>
-              <w:szCs w:val="22"/>
+              <w:sz w:val="24"/>
+              <w:szCs w:val="24"/>
               <w:lang w:val="es-AR" w:eastAsia="es-AR"/>
               <w14:ligatures w14:val="standardContextual"/>
             </w:rPr>
           </w:pPr>
-          <w:hyperlink w:anchor="_Toc183111784" w:history="1">
+          <w:hyperlink w:anchor="_Toc183125527" w:history="1">
             <w:r>
               <w:rPr>
                 <w:rStyle w:val="Hipervnculo"/>
@@ -889,7 +889,7 @@
                 <w:noProof/>
                 <w:webHidden/>
               </w:rPr>
-              <w:instrText xml:space="preserve"> PAGEREF _Toc183111784 \h </w:instrText>
+              <w:instrText xml:space="preserve"> PAGEREF _Toc183125527 \h </w:instrText>
             </w:r>
             <w:r>
               <w:rPr>
@@ -909,7 +909,7 @@
                 <w:noProof/>
                 <w:webHidden/>
               </w:rPr>
-              <w:t>5</w:t>
+              <w:t>4</w:t>
             </w:r>
             <w:r>
               <w:rPr>
@@ -929,13 +929,13 @@
               <w:bCs w:val="0"/>
               <w:noProof/>
               <w:kern w:val="2"/>
-              <w:sz w:val="22"/>
-              <w:szCs w:val="22"/>
+              <w:sz w:val="24"/>
+              <w:szCs w:val="24"/>
               <w:lang w:val="es-AR" w:eastAsia="es-AR"/>
               <w14:ligatures w14:val="standardContextual"/>
             </w:rPr>
           </w:pPr>
-          <w:hyperlink w:anchor="_Toc183111785" w:history="1">
+          <w:hyperlink w:anchor="_Toc183125528" w:history="1">
             <w:r>
               <w:rPr>
                 <w:rStyle w:val="Hipervnculo"/>
@@ -963,7 +963,7 @@
                 <w:noProof/>
                 <w:webHidden/>
               </w:rPr>
-              <w:instrText xml:space="preserve"> PAGEREF _Toc183111785 \h </w:instrText>
+              <w:instrText xml:space="preserve"> PAGEREF _Toc183125528 \h </w:instrText>
             </w:r>
             <w:r>
               <w:rPr>
@@ -983,7 +983,7 @@
                 <w:noProof/>
                 <w:webHidden/>
               </w:rPr>
-              <w:t>5</w:t>
+              <w:t>4</w:t>
             </w:r>
             <w:r>
               <w:rPr>
@@ -1003,13 +1003,13 @@
               <w:iCs w:val="0"/>
               <w:noProof/>
               <w:kern w:val="2"/>
-              <w:sz w:val="22"/>
-              <w:szCs w:val="22"/>
+              <w:sz w:val="24"/>
+              <w:szCs w:val="24"/>
               <w:lang w:val="es-AR" w:eastAsia="es-AR"/>
               <w14:ligatures w14:val="standardContextual"/>
             </w:rPr>
           </w:pPr>
-          <w:hyperlink w:anchor="_Toc183111786" w:history="1">
+          <w:hyperlink w:anchor="_Toc183125529" w:history="1">
             <w:r>
               <w:rPr>
                 <w:rStyle w:val="Hipervnculo"/>
@@ -1037,7 +1037,7 @@
                 <w:noProof/>
                 <w:webHidden/>
               </w:rPr>
-              <w:instrText xml:space="preserve"> PAGEREF _Toc183111786 \h </w:instrText>
+              <w:instrText xml:space="preserve"> PAGEREF _Toc183125529 \h </w:instrText>
             </w:r>
             <w:r>
               <w:rPr>
@@ -1057,7 +1057,7 @@
                 <w:noProof/>
                 <w:webHidden/>
               </w:rPr>
-              <w:t>5</w:t>
+              <w:t>4</w:t>
             </w:r>
             <w:r>
               <w:rPr>
@@ -1077,13 +1077,13 @@
               <w:iCs w:val="0"/>
               <w:noProof/>
               <w:kern w:val="2"/>
-              <w:sz w:val="22"/>
-              <w:szCs w:val="22"/>
+              <w:sz w:val="24"/>
+              <w:szCs w:val="24"/>
               <w:lang w:val="es-AR" w:eastAsia="es-AR"/>
               <w14:ligatures w14:val="standardContextual"/>
             </w:rPr>
           </w:pPr>
-          <w:hyperlink w:anchor="_Toc183111787" w:history="1">
+          <w:hyperlink w:anchor="_Toc183125530" w:history="1">
             <w:r>
               <w:rPr>
                 <w:rStyle w:val="Hipervnculo"/>
@@ -1110,7 +1110,7 @@
                 <w:noProof/>
                 <w:webHidden/>
               </w:rPr>
-              <w:instrText xml:space="preserve"> PAGEREF _Toc183111787 \h </w:instrText>
+              <w:instrText xml:space="preserve"> PAGEREF _Toc183125530 \h </w:instrText>
             </w:r>
             <w:r>
               <w:rPr>
@@ -1130,7 +1130,7 @@
                 <w:noProof/>
                 <w:webHidden/>
               </w:rPr>
-              <w:t>5</w:t>
+              <w:t>4</w:t>
             </w:r>
             <w:r>
               <w:rPr>
@@ -1150,13 +1150,13 @@
               <w:bCs w:val="0"/>
               <w:noProof/>
               <w:kern w:val="2"/>
-              <w:sz w:val="22"/>
-              <w:szCs w:val="22"/>
+              <w:sz w:val="24"/>
+              <w:szCs w:val="24"/>
               <w:lang w:val="es-AR" w:eastAsia="es-AR"/>
               <w14:ligatures w14:val="standardContextual"/>
             </w:rPr>
           </w:pPr>
-          <w:hyperlink w:anchor="_Toc183111788" w:history="1">
+          <w:hyperlink w:anchor="_Toc183125531" w:history="1">
             <w:r>
               <w:rPr>
                 <w:rStyle w:val="Hipervnculo"/>
@@ -1184,7 +1184,7 @@
                 <w:noProof/>
                 <w:webHidden/>
               </w:rPr>
-              <w:instrText xml:space="preserve"> PAGEREF _Toc183111788 \h </w:instrText>
+              <w:instrText xml:space="preserve"> PAGEREF _Toc183125531 \h </w:instrText>
             </w:r>
             <w:r>
               <w:rPr>
@@ -1204,7 +1204,7 @@
                 <w:noProof/>
                 <w:webHidden/>
               </w:rPr>
-              <w:t>5</w:t>
+              <w:t>4</w:t>
             </w:r>
             <w:r>
               <w:rPr>
@@ -1224,13 +1224,13 @@
               <w:iCs w:val="0"/>
               <w:noProof/>
               <w:kern w:val="2"/>
-              <w:sz w:val="22"/>
-              <w:szCs w:val="22"/>
+              <w:sz w:val="24"/>
+              <w:szCs w:val="24"/>
               <w:lang w:val="es-AR" w:eastAsia="es-AR"/>
               <w14:ligatures w14:val="standardContextual"/>
             </w:rPr>
           </w:pPr>
-          <w:hyperlink w:anchor="_Toc183111789" w:history="1">
+          <w:hyperlink w:anchor="_Toc183125532" w:history="1">
             <w:r>
               <w:rPr>
                 <w:rStyle w:val="Hipervnculo"/>
@@ -1258,7 +1258,7 @@
                 <w:noProof/>
                 <w:webHidden/>
               </w:rPr>
-              <w:instrText xml:space="preserve"> PAGEREF _Toc183111789 \h </w:instrText>
+              <w:instrText xml:space="preserve"> PAGEREF _Toc183125532 \h </w:instrText>
             </w:r>
             <w:r>
               <w:rPr>
@@ -1278,7 +1278,7 @@
                 <w:noProof/>
                 <w:webHidden/>
               </w:rPr>
-              <w:t>5</w:t>
+              <w:t>4</w:t>
             </w:r>
             <w:r>
               <w:rPr>
@@ -1296,13 +1296,13 @@
               <w:rFonts w:eastAsiaTheme="minorEastAsia"/>
               <w:noProof/>
               <w:kern w:val="2"/>
-              <w:sz w:val="22"/>
-              <w:szCs w:val="22"/>
+              <w:sz w:val="24"/>
+              <w:szCs w:val="24"/>
               <w:lang w:val="es-AR" w:eastAsia="es-AR"/>
               <w14:ligatures w14:val="standardContextual"/>
             </w:rPr>
           </w:pPr>
-          <w:hyperlink w:anchor="_Toc183111790" w:history="1">
+          <w:hyperlink w:anchor="_Toc183125533" w:history="1">
             <w:r>
               <w:rPr>
                 <w:rStyle w:val="Hipervnculo"/>
@@ -1330,7 +1330,7 @@
                 <w:noProof/>
                 <w:webHidden/>
               </w:rPr>
-              <w:instrText xml:space="preserve"> PAGEREF _Toc183111790 \h </w:instrText>
+              <w:instrText xml:space="preserve"> PAGEREF _Toc183125533 \h </w:instrText>
             </w:r>
             <w:r>
               <w:rPr>
@@ -1350,7 +1350,7 @@
                 <w:noProof/>
                 <w:webHidden/>
               </w:rPr>
-              <w:t>5</w:t>
+              <w:t>4</w:t>
             </w:r>
             <w:r>
               <w:rPr>
@@ -1368,13 +1368,13 @@
               <w:rFonts w:eastAsiaTheme="minorEastAsia"/>
               <w:noProof/>
               <w:kern w:val="2"/>
-              <w:sz w:val="22"/>
-              <w:szCs w:val="22"/>
+              <w:sz w:val="24"/>
+              <w:szCs w:val="24"/>
               <w:lang w:val="es-AR" w:eastAsia="es-AR"/>
               <w14:ligatures w14:val="standardContextual"/>
             </w:rPr>
           </w:pPr>
-          <w:hyperlink w:anchor="_Toc183111791" w:history="1">
+          <w:hyperlink w:anchor="_Toc183125534" w:history="1">
             <w:r>
               <w:rPr>
                 <w:rStyle w:val="Hipervnculo"/>
@@ -1402,7 +1402,7 @@
                 <w:noProof/>
                 <w:webHidden/>
               </w:rPr>
-              <w:instrText xml:space="preserve"> PAGEREF _Toc183111791 \h </w:instrText>
+              <w:instrText xml:space="preserve"> PAGEREF _Toc183125534 \h </w:instrText>
             </w:r>
             <w:r>
               <w:rPr>
@@ -1422,7 +1422,7 @@
                 <w:noProof/>
                 <w:webHidden/>
               </w:rPr>
-              <w:t>5</w:t>
+              <w:t>4</w:t>
             </w:r>
             <w:r>
               <w:rPr>
@@ -1440,13 +1440,13 @@
               <w:rFonts w:eastAsiaTheme="minorEastAsia"/>
               <w:noProof/>
               <w:kern w:val="2"/>
-              <w:sz w:val="22"/>
-              <w:szCs w:val="22"/>
+              <w:sz w:val="24"/>
+              <w:szCs w:val="24"/>
               <w:lang w:val="es-AR" w:eastAsia="es-AR"/>
               <w14:ligatures w14:val="standardContextual"/>
             </w:rPr>
           </w:pPr>
-          <w:hyperlink w:anchor="_Toc183111792" w:history="1">
+          <w:hyperlink w:anchor="_Toc183125535" w:history="1">
             <w:r>
               <w:rPr>
                 <w:rStyle w:val="Hipervnculo"/>
@@ -1474,7 +1474,7 @@
                 <w:noProof/>
                 <w:webHidden/>
               </w:rPr>
-              <w:instrText xml:space="preserve"> PAGEREF _Toc183111792 \h </w:instrText>
+              <w:instrText xml:space="preserve"> PAGEREF _Toc183125535 \h </w:instrText>
             </w:r>
             <w:r>
               <w:rPr>
@@ -1514,13 +1514,13 @@
               <w:iCs w:val="0"/>
               <w:noProof/>
               <w:kern w:val="2"/>
-              <w:sz w:val="22"/>
-              <w:szCs w:val="22"/>
+              <w:sz w:val="24"/>
+              <w:szCs w:val="24"/>
               <w:lang w:val="es-AR" w:eastAsia="es-AR"/>
               <w14:ligatures w14:val="standardContextual"/>
             </w:rPr>
           </w:pPr>
-          <w:hyperlink w:anchor="_Toc183111793" w:history="1">
+          <w:hyperlink w:anchor="_Toc183125536" w:history="1">
             <w:r>
               <w:rPr>
                 <w:rStyle w:val="Hipervnculo"/>
@@ -1548,7 +1548,7 @@
                 <w:noProof/>
                 <w:webHidden/>
               </w:rPr>
-              <w:instrText xml:space="preserve"> PAGEREF _Toc183111793 \h </w:instrText>
+              <w:instrText xml:space="preserve"> PAGEREF _Toc183125536 \h </w:instrText>
             </w:r>
             <w:r>
               <w:rPr>
@@ -1586,13 +1586,13 @@
               <w:rFonts w:eastAsiaTheme="minorEastAsia"/>
               <w:noProof/>
               <w:kern w:val="2"/>
-              <w:sz w:val="22"/>
-              <w:szCs w:val="22"/>
+              <w:sz w:val="24"/>
+              <w:szCs w:val="24"/>
               <w:lang w:val="es-AR" w:eastAsia="es-AR"/>
               <w14:ligatures w14:val="standardContextual"/>
             </w:rPr>
           </w:pPr>
-          <w:hyperlink w:anchor="_Toc183111794" w:history="1">
+          <w:hyperlink w:anchor="_Toc183125537" w:history="1">
             <w:r>
               <w:rPr>
                 <w:rStyle w:val="Hipervnculo"/>
@@ -1620,7 +1620,7 @@
                 <w:noProof/>
                 <w:webHidden/>
               </w:rPr>
-              <w:instrText xml:space="preserve"> PAGEREF _Toc183111794 \h </w:instrText>
+              <w:instrText xml:space="preserve"> PAGEREF _Toc183125537 \h </w:instrText>
             </w:r>
             <w:r>
               <w:rPr>
@@ -1658,13 +1658,13 @@
               <w:rFonts w:eastAsiaTheme="minorEastAsia"/>
               <w:noProof/>
               <w:kern w:val="2"/>
-              <w:sz w:val="22"/>
-              <w:szCs w:val="22"/>
+              <w:sz w:val="24"/>
+              <w:szCs w:val="24"/>
               <w:lang w:val="es-AR" w:eastAsia="es-AR"/>
               <w14:ligatures w14:val="standardContextual"/>
             </w:rPr>
           </w:pPr>
-          <w:hyperlink w:anchor="_Toc183111795" w:history="1">
+          <w:hyperlink w:anchor="_Toc183125538" w:history="1">
             <w:r>
               <w:rPr>
                 <w:rStyle w:val="Hipervnculo"/>
@@ -1692,7 +1692,7 @@
                 <w:noProof/>
                 <w:webHidden/>
               </w:rPr>
-              <w:instrText xml:space="preserve"> PAGEREF _Toc183111795 \h </w:instrText>
+              <w:instrText xml:space="preserve"> PAGEREF _Toc183125538 \h </w:instrText>
             </w:r>
             <w:r>
               <w:rPr>
@@ -1732,13 +1732,13 @@
               <w:iCs w:val="0"/>
               <w:noProof/>
               <w:kern w:val="2"/>
-              <w:sz w:val="22"/>
-              <w:szCs w:val="22"/>
+              <w:sz w:val="24"/>
+              <w:szCs w:val="24"/>
               <w:lang w:val="es-AR" w:eastAsia="es-AR"/>
               <w14:ligatures w14:val="standardContextual"/>
             </w:rPr>
           </w:pPr>
-          <w:hyperlink w:anchor="_Toc183111796" w:history="1">
+          <w:hyperlink w:anchor="_Toc183125539" w:history="1">
             <w:r>
               <w:rPr>
                 <w:rStyle w:val="Hipervnculo"/>
@@ -1766,7 +1766,7 @@
                 <w:noProof/>
                 <w:webHidden/>
               </w:rPr>
-              <w:instrText xml:space="preserve"> PAGEREF _Toc183111796 \h </w:instrText>
+              <w:instrText xml:space="preserve"> PAGEREF _Toc183125539 \h </w:instrText>
             </w:r>
             <w:r>
               <w:rPr>
@@ -1804,13 +1804,13 @@
               <w:rFonts w:eastAsiaTheme="minorEastAsia"/>
               <w:noProof/>
               <w:kern w:val="2"/>
-              <w:sz w:val="22"/>
-              <w:szCs w:val="22"/>
+              <w:sz w:val="24"/>
+              <w:szCs w:val="24"/>
               <w:lang w:val="es-AR" w:eastAsia="es-AR"/>
               <w14:ligatures w14:val="standardContextual"/>
             </w:rPr>
           </w:pPr>
-          <w:hyperlink w:anchor="_Toc183111797" w:history="1">
+          <w:hyperlink w:anchor="_Toc183125540" w:history="1">
             <w:r>
               <w:rPr>
                 <w:rStyle w:val="Hipervnculo"/>
@@ -1838,7 +1838,7 @@
                 <w:noProof/>
                 <w:webHidden/>
               </w:rPr>
-              <w:instrText xml:space="preserve"> PAGEREF _Toc183111797 \h </w:instrText>
+              <w:instrText xml:space="preserve"> PAGEREF _Toc183125540 \h </w:instrText>
             </w:r>
             <w:r>
               <w:rPr>
@@ -1876,13 +1876,13 @@
               <w:rFonts w:eastAsiaTheme="minorEastAsia"/>
               <w:noProof/>
               <w:kern w:val="2"/>
-              <w:sz w:val="22"/>
-              <w:szCs w:val="22"/>
+              <w:sz w:val="24"/>
+              <w:szCs w:val="24"/>
               <w:lang w:val="es-AR" w:eastAsia="es-AR"/>
               <w14:ligatures w14:val="standardContextual"/>
             </w:rPr>
           </w:pPr>
-          <w:hyperlink w:anchor="_Toc183111798" w:history="1">
+          <w:hyperlink w:anchor="_Toc183125541" w:history="1">
             <w:r>
               <w:rPr>
                 <w:rStyle w:val="Hipervnculo"/>
@@ -1910,7 +1910,7 @@
                 <w:noProof/>
                 <w:webHidden/>
               </w:rPr>
-              <w:instrText xml:space="preserve"> PAGEREF _Toc183111798 \h </w:instrText>
+              <w:instrText xml:space="preserve"> PAGEREF _Toc183125541 \h </w:instrText>
             </w:r>
             <w:r>
               <w:rPr>
@@ -1948,13 +1948,13 @@
               <w:rFonts w:eastAsiaTheme="minorEastAsia"/>
               <w:noProof/>
               <w:kern w:val="2"/>
-              <w:sz w:val="22"/>
-              <w:szCs w:val="22"/>
+              <w:sz w:val="24"/>
+              <w:szCs w:val="24"/>
               <w:lang w:val="es-AR" w:eastAsia="es-AR"/>
               <w14:ligatures w14:val="standardContextual"/>
             </w:rPr>
           </w:pPr>
-          <w:hyperlink w:anchor="_Toc183111799" w:history="1">
+          <w:hyperlink w:anchor="_Toc183125542" w:history="1">
             <w:r>
               <w:rPr>
                 <w:rStyle w:val="Hipervnculo"/>
@@ -1982,7 +1982,7 @@
                 <w:noProof/>
                 <w:webHidden/>
               </w:rPr>
-              <w:instrText xml:space="preserve"> PAGEREF _Toc183111799 \h </w:instrText>
+              <w:instrText xml:space="preserve"> PAGEREF _Toc183125542 \h </w:instrText>
             </w:r>
             <w:r>
               <w:rPr>
@@ -2020,13 +2020,13 @@
               <w:rFonts w:eastAsiaTheme="minorEastAsia"/>
               <w:noProof/>
               <w:kern w:val="2"/>
-              <w:sz w:val="22"/>
-              <w:szCs w:val="22"/>
+              <w:sz w:val="24"/>
+              <w:szCs w:val="24"/>
               <w:lang w:val="es-AR" w:eastAsia="es-AR"/>
               <w14:ligatures w14:val="standardContextual"/>
             </w:rPr>
           </w:pPr>
-          <w:hyperlink w:anchor="_Toc183111800" w:history="1">
+          <w:hyperlink w:anchor="_Toc183125543" w:history="1">
             <w:r>
               <w:rPr>
                 <w:rStyle w:val="Hipervnculo"/>
@@ -2054,7 +2054,7 @@
                 <w:noProof/>
                 <w:webHidden/>
               </w:rPr>
-              <w:instrText xml:space="preserve"> PAGEREF _Toc183111800 \h </w:instrText>
+              <w:instrText xml:space="preserve"> PAGEREF _Toc183125543 \h </w:instrText>
             </w:r>
             <w:r>
               <w:rPr>
@@ -2094,13 +2094,13 @@
               <w:bCs w:val="0"/>
               <w:noProof/>
               <w:kern w:val="2"/>
-              <w:sz w:val="22"/>
-              <w:szCs w:val="22"/>
+              <w:sz w:val="24"/>
+              <w:szCs w:val="24"/>
               <w:lang w:val="es-AR" w:eastAsia="es-AR"/>
               <w14:ligatures w14:val="standardContextual"/>
             </w:rPr>
           </w:pPr>
-          <w:hyperlink w:anchor="_Toc183111801" w:history="1">
+          <w:hyperlink w:anchor="_Toc183125544" w:history="1">
             <w:r>
               <w:rPr>
                 <w:rStyle w:val="Hipervnculo"/>
@@ -2128,7 +2128,7 @@
                 <w:noProof/>
                 <w:webHidden/>
               </w:rPr>
-              <w:instrText xml:space="preserve"> PAGEREF _Toc183111801 \h </w:instrText>
+              <w:instrText xml:space="preserve"> PAGEREF _Toc183125544 \h </w:instrText>
             </w:r>
             <w:r>
               <w:rPr>
@@ -2168,13 +2168,13 @@
               <w:iCs w:val="0"/>
               <w:noProof/>
               <w:kern w:val="2"/>
-              <w:sz w:val="22"/>
-              <w:szCs w:val="22"/>
+              <w:sz w:val="24"/>
+              <w:szCs w:val="24"/>
               <w:lang w:val="es-AR" w:eastAsia="es-AR"/>
               <w14:ligatures w14:val="standardContextual"/>
             </w:rPr>
           </w:pPr>
-          <w:hyperlink w:anchor="_Toc183111802" w:history="1">
+          <w:hyperlink w:anchor="_Toc183125545" w:history="1">
             <w:r>
               <w:rPr>
                 <w:rStyle w:val="Hipervnculo"/>
@@ -2202,7 +2202,7 @@
                 <w:noProof/>
                 <w:webHidden/>
               </w:rPr>
-              <w:instrText xml:space="preserve"> PAGEREF _Toc183111802 \h </w:instrText>
+              <w:instrText xml:space="preserve"> PAGEREF _Toc183125545 \h </w:instrText>
             </w:r>
             <w:r>
               <w:rPr>
@@ -2242,13 +2242,13 @@
               <w:iCs w:val="0"/>
               <w:noProof/>
               <w:kern w:val="2"/>
-              <w:sz w:val="22"/>
-              <w:szCs w:val="22"/>
+              <w:sz w:val="24"/>
+              <w:szCs w:val="24"/>
               <w:lang w:val="es-AR" w:eastAsia="es-AR"/>
               <w14:ligatures w14:val="standardContextual"/>
             </w:rPr>
           </w:pPr>
-          <w:hyperlink w:anchor="_Toc183111803" w:history="1">
+          <w:hyperlink w:anchor="_Toc183125546" w:history="1">
             <w:r>
               <w:rPr>
                 <w:rStyle w:val="Hipervnculo"/>
@@ -2276,7 +2276,7 @@
                 <w:noProof/>
                 <w:webHidden/>
               </w:rPr>
-              <w:instrText xml:space="preserve"> PAGEREF _Toc183111803 \h </w:instrText>
+              <w:instrText xml:space="preserve"> PAGEREF _Toc183125546 \h </w:instrText>
             </w:r>
             <w:r>
               <w:rPr>
@@ -2296,7 +2296,7 @@
                 <w:noProof/>
                 <w:webHidden/>
               </w:rPr>
-              <w:t>5</w:t>
+              <w:t>6</w:t>
             </w:r>
             <w:r>
               <w:rPr>
@@ -2314,13 +2314,13 @@
               <w:rFonts w:eastAsiaTheme="minorEastAsia"/>
               <w:noProof/>
               <w:kern w:val="2"/>
-              <w:sz w:val="22"/>
-              <w:szCs w:val="22"/>
+              <w:sz w:val="24"/>
+              <w:szCs w:val="24"/>
               <w:lang w:val="es-AR" w:eastAsia="es-AR"/>
               <w14:ligatures w14:val="standardContextual"/>
             </w:rPr>
           </w:pPr>
-          <w:hyperlink w:anchor="_Toc183111804" w:history="1">
+          <w:hyperlink w:anchor="_Toc183125547" w:history="1">
             <w:r>
               <w:rPr>
                 <w:rStyle w:val="Hipervnculo"/>
@@ -2348,7 +2348,7 @@
                 <w:noProof/>
                 <w:webHidden/>
               </w:rPr>
-              <w:instrText xml:space="preserve"> PAGEREF _Toc183111804 \h </w:instrText>
+              <w:instrText xml:space="preserve"> PAGEREF _Toc183125547 \h </w:instrText>
             </w:r>
             <w:r>
               <w:rPr>
@@ -2368,7 +2368,7 @@
                 <w:noProof/>
                 <w:webHidden/>
               </w:rPr>
-              <w:t>5</w:t>
+              <w:t>6</w:t>
             </w:r>
             <w:r>
               <w:rPr>
@@ -2386,13 +2386,13 @@
               <w:rFonts w:eastAsiaTheme="minorEastAsia"/>
               <w:noProof/>
               <w:kern w:val="2"/>
-              <w:sz w:val="22"/>
-              <w:szCs w:val="22"/>
+              <w:sz w:val="24"/>
+              <w:szCs w:val="24"/>
               <w:lang w:val="es-AR" w:eastAsia="es-AR"/>
               <w14:ligatures w14:val="standardContextual"/>
             </w:rPr>
           </w:pPr>
-          <w:hyperlink w:anchor="_Toc183111805" w:history="1">
+          <w:hyperlink w:anchor="_Toc183125548" w:history="1">
             <w:r>
               <w:rPr>
                 <w:rStyle w:val="Hipervnculo"/>
@@ -2420,7 +2420,7 @@
                 <w:noProof/>
                 <w:webHidden/>
               </w:rPr>
-              <w:instrText xml:space="preserve"> PAGEREF _Toc183111805 \h </w:instrText>
+              <w:instrText xml:space="preserve"> PAGEREF _Toc183125548 \h </w:instrText>
             </w:r>
             <w:r>
               <w:rPr>
@@ -2440,7 +2440,7 @@
                 <w:noProof/>
                 <w:webHidden/>
               </w:rPr>
-              <w:t>5</w:t>
+              <w:t>6</w:t>
             </w:r>
             <w:r>
               <w:rPr>
@@ -2458,13 +2458,13 @@
               <w:rFonts w:eastAsiaTheme="minorEastAsia"/>
               <w:noProof/>
               <w:kern w:val="2"/>
-              <w:sz w:val="22"/>
-              <w:szCs w:val="22"/>
+              <w:sz w:val="24"/>
+              <w:szCs w:val="24"/>
               <w:lang w:val="es-AR" w:eastAsia="es-AR"/>
               <w14:ligatures w14:val="standardContextual"/>
             </w:rPr>
           </w:pPr>
-          <w:hyperlink w:anchor="_Toc183111806" w:history="1">
+          <w:hyperlink w:anchor="_Toc183125549" w:history="1">
             <w:r>
               <w:rPr>
                 <w:rStyle w:val="Hipervnculo"/>
@@ -2492,7 +2492,7 @@
                 <w:noProof/>
                 <w:webHidden/>
               </w:rPr>
-              <w:instrText xml:space="preserve"> PAGEREF _Toc183111806 \h </w:instrText>
+              <w:instrText xml:space="preserve"> PAGEREF _Toc183125549 \h </w:instrText>
             </w:r>
             <w:r>
               <w:rPr>
@@ -2512,7 +2512,7 @@
                 <w:noProof/>
                 <w:webHidden/>
               </w:rPr>
-              <w:t>5</w:t>
+              <w:t>6</w:t>
             </w:r>
             <w:r>
               <w:rPr>
@@ -2532,13 +2532,13 @@
               <w:iCs w:val="0"/>
               <w:noProof/>
               <w:kern w:val="2"/>
-              <w:sz w:val="22"/>
-              <w:szCs w:val="22"/>
+              <w:sz w:val="24"/>
+              <w:szCs w:val="24"/>
               <w:lang w:val="es-AR" w:eastAsia="es-AR"/>
               <w14:ligatures w14:val="standardContextual"/>
             </w:rPr>
           </w:pPr>
-          <w:hyperlink w:anchor="_Toc183111807" w:history="1">
+          <w:hyperlink w:anchor="_Toc183125550" w:history="1">
             <w:r>
               <w:rPr>
                 <w:rStyle w:val="Hipervnculo"/>
@@ -2566,7 +2566,7 @@
                 <w:noProof/>
                 <w:webHidden/>
               </w:rPr>
-              <w:instrText xml:space="preserve"> PAGEREF _Toc183111807 \h </w:instrText>
+              <w:instrText xml:space="preserve"> PAGEREF _Toc183125550 \h </w:instrText>
             </w:r>
             <w:r>
               <w:rPr>
@@ -2586,7 +2586,7 @@
                 <w:noProof/>
                 <w:webHidden/>
               </w:rPr>
-              <w:t>5</w:t>
+              <w:t>6</w:t>
             </w:r>
             <w:r>
               <w:rPr>
@@ -2604,20 +2604,20 @@
               <w:rFonts w:eastAsiaTheme="minorEastAsia"/>
               <w:noProof/>
               <w:kern w:val="2"/>
-              <w:sz w:val="22"/>
-              <w:szCs w:val="22"/>
+              <w:sz w:val="24"/>
+              <w:szCs w:val="24"/>
               <w:lang w:val="es-AR" w:eastAsia="es-AR"/>
               <w14:ligatures w14:val="standardContextual"/>
             </w:rPr>
           </w:pPr>
-          <w:hyperlink w:anchor="_Toc183111808" w:history="1">
+          <w:hyperlink w:anchor="_Toc183125551" w:history="1">
             <w:r>
               <w:rPr>
                 <w:rStyle w:val="Hipervnculo"/>
                 <w:rFonts w:eastAsia="DejaVu Sans"/>
                 <w:noProof/>
               </w:rPr>
-              <w:t>Planificación y cronograma</w:t>
+              <w:t>Estimaciones</w:t>
             </w:r>
             <w:r>
               <w:rPr>
@@ -2638,7 +2638,7 @@
                 <w:noProof/>
                 <w:webHidden/>
               </w:rPr>
-              <w:instrText xml:space="preserve"> PAGEREF _Toc183111808 \h </w:instrText>
+              <w:instrText xml:space="preserve"> PAGEREF _Toc183125551 \h </w:instrText>
             </w:r>
             <w:r>
               <w:rPr>
@@ -2658,7 +2658,7 @@
                 <w:noProof/>
                 <w:webHidden/>
               </w:rPr>
-              <w:t>5</w:t>
+              <w:t>6</w:t>
             </w:r>
             <w:r>
               <w:rPr>
@@ -2676,20 +2676,20 @@
               <w:rFonts w:eastAsiaTheme="minorEastAsia"/>
               <w:noProof/>
               <w:kern w:val="2"/>
-              <w:sz w:val="22"/>
-              <w:szCs w:val="22"/>
+              <w:sz w:val="24"/>
+              <w:szCs w:val="24"/>
               <w:lang w:val="es-AR" w:eastAsia="es-AR"/>
               <w14:ligatures w14:val="standardContextual"/>
             </w:rPr>
           </w:pPr>
-          <w:hyperlink w:anchor="_Toc183111809" w:history="1">
+          <w:hyperlink w:anchor="_Toc183125552" w:history="1">
             <w:r>
               <w:rPr>
                 <w:rStyle w:val="Hipervnculo"/>
                 <w:rFonts w:eastAsia="DejaVu Sans"/>
                 <w:noProof/>
               </w:rPr>
-              <w:t>Estimaciones</w:t>
+              <w:t>Gestión de riesgos</w:t>
             </w:r>
             <w:r>
               <w:rPr>
@@ -2710,7 +2710,7 @@
                 <w:noProof/>
                 <w:webHidden/>
               </w:rPr>
-              <w:instrText xml:space="preserve"> PAGEREF _Toc183111809 \h </w:instrText>
+              <w:instrText xml:space="preserve"> PAGEREF _Toc183125552 \h </w:instrText>
             </w:r>
             <w:r>
               <w:rPr>
@@ -2748,20 +2748,19 @@
               <w:rFonts w:eastAsiaTheme="minorEastAsia"/>
               <w:noProof/>
               <w:kern w:val="2"/>
-              <w:sz w:val="22"/>
-              <w:szCs w:val="22"/>
+              <w:sz w:val="24"/>
+              <w:szCs w:val="24"/>
               <w:lang w:val="es-AR" w:eastAsia="es-AR"/>
               <w14:ligatures w14:val="standardContextual"/>
             </w:rPr>
           </w:pPr>
-          <w:hyperlink w:anchor="_Toc183111810" w:history="1">
+          <w:hyperlink w:anchor="_Toc183125553" w:history="1">
             <w:r>
               <w:rPr>
                 <w:rStyle w:val="Hipervnculo"/>
-                <w:rFonts w:eastAsia="DejaVu Sans"/>
-                <w:noProof/>
-              </w:rPr>
-              <w:t>Gestión de riesgos</w:t>
+                <w:noProof/>
+              </w:rPr>
+              <w:t>Validación y verificación</w:t>
             </w:r>
             <w:r>
               <w:rPr>
@@ -2782,78 +2781,7 @@
                 <w:noProof/>
                 <w:webHidden/>
               </w:rPr>
-              <w:instrText xml:space="preserve"> PAGEREF _Toc183111810 \h </w:instrText>
-            </w:r>
-            <w:r>
-              <w:rPr>
-                <w:noProof/>
-                <w:webHidden/>
-              </w:rPr>
-            </w:r>
-            <w:r>
-              <w:rPr>
-                <w:noProof/>
-                <w:webHidden/>
-              </w:rPr>
-              <w:fldChar w:fldCharType="separate"/>
-            </w:r>
-            <w:r>
-              <w:rPr>
-                <w:noProof/>
-                <w:webHidden/>
-              </w:rPr>
-              <w:t>6</w:t>
-            </w:r>
-            <w:r>
-              <w:rPr>
-                <w:noProof/>
-                <w:webHidden/>
-              </w:rPr>
-              <w:fldChar w:fldCharType="end"/>
-            </w:r>
-          </w:hyperlink>
-        </w:p>
-        <w:p>
-          <w:pPr>
-            <w:pStyle w:val="TDC3"/>
-            <w:rPr>
-              <w:rFonts w:eastAsiaTheme="minorEastAsia"/>
-              <w:noProof/>
-              <w:kern w:val="2"/>
-              <w:sz w:val="22"/>
-              <w:szCs w:val="22"/>
-              <w:lang w:val="es-AR" w:eastAsia="es-AR"/>
-              <w14:ligatures w14:val="standardContextual"/>
-            </w:rPr>
-          </w:pPr>
-          <w:hyperlink w:anchor="_Toc183111811" w:history="1">
-            <w:r>
-              <w:rPr>
-                <w:rStyle w:val="Hipervnculo"/>
-                <w:noProof/>
-              </w:rPr>
-              <w:t>Validación y verificación</w:t>
-            </w:r>
-            <w:r>
-              <w:rPr>
-                <w:noProof/>
-                <w:webHidden/>
-              </w:rPr>
-              <w:tab/>
-            </w:r>
-            <w:r>
-              <w:rPr>
-                <w:noProof/>
-                <w:webHidden/>
-              </w:rPr>
-              <w:fldChar w:fldCharType="begin"/>
-            </w:r>
-            <w:r>
-              <w:rPr>
-                <w:noProof/>
-                <w:webHidden/>
-              </w:rPr>
-              <w:instrText xml:space="preserve"> PAGEREF _Toc183111811 \h </w:instrText>
+              <w:instrText xml:space="preserve"> PAGEREF _Toc183125553 \h </w:instrText>
             </w:r>
             <w:r>
               <w:rPr>
@@ -2893,13 +2821,13 @@
               <w:bCs w:val="0"/>
               <w:noProof/>
               <w:kern w:val="2"/>
-              <w:sz w:val="22"/>
-              <w:szCs w:val="22"/>
+              <w:sz w:val="24"/>
+              <w:szCs w:val="24"/>
               <w:lang w:val="es-AR" w:eastAsia="es-AR"/>
               <w14:ligatures w14:val="standardContextual"/>
             </w:rPr>
           </w:pPr>
-          <w:hyperlink w:anchor="_Toc183111812" w:history="1">
+          <w:hyperlink w:anchor="_Toc183125554" w:history="1">
             <w:r>
               <w:rPr>
                 <w:rStyle w:val="Hipervnculo"/>
@@ -2926,7 +2854,7 @@
                 <w:noProof/>
                 <w:webHidden/>
               </w:rPr>
-              <w:instrText xml:space="preserve"> PAGEREF _Toc183111812 \h </w:instrText>
+              <w:instrText xml:space="preserve"> PAGEREF _Toc183125554 \h </w:instrText>
             </w:r>
             <w:r>
               <w:rPr>
@@ -2966,13 +2894,13 @@
               <w:iCs w:val="0"/>
               <w:noProof/>
               <w:kern w:val="2"/>
-              <w:sz w:val="22"/>
-              <w:szCs w:val="22"/>
+              <w:sz w:val="24"/>
+              <w:szCs w:val="24"/>
               <w:lang w:val="es-AR" w:eastAsia="es-AR"/>
               <w14:ligatures w14:val="standardContextual"/>
             </w:rPr>
           </w:pPr>
-          <w:hyperlink w:anchor="_Toc183111813" w:history="1">
+          <w:hyperlink w:anchor="_Toc183125555" w:history="1">
             <w:r>
               <w:rPr>
                 <w:rStyle w:val="Hipervnculo"/>
@@ -2999,7 +2927,7 @@
                 <w:noProof/>
                 <w:webHidden/>
               </w:rPr>
-              <w:instrText xml:space="preserve"> PAGEREF _Toc183111813 \h </w:instrText>
+              <w:instrText xml:space="preserve"> PAGEREF _Toc183125555 \h </w:instrText>
             </w:r>
             <w:r>
               <w:rPr>
@@ -3039,13 +2967,13 @@
               <w:iCs w:val="0"/>
               <w:noProof/>
               <w:kern w:val="2"/>
-              <w:sz w:val="22"/>
-              <w:szCs w:val="22"/>
+              <w:sz w:val="24"/>
+              <w:szCs w:val="24"/>
               <w:lang w:val="es-AR" w:eastAsia="es-AR"/>
               <w14:ligatures w14:val="standardContextual"/>
             </w:rPr>
           </w:pPr>
-          <w:hyperlink w:anchor="_Toc183111814" w:history="1">
+          <w:hyperlink w:anchor="_Toc183125556" w:history="1">
             <w:r>
               <w:rPr>
                 <w:rStyle w:val="Hipervnculo"/>
@@ -3072,7 +3000,7 @@
                 <w:noProof/>
                 <w:webHidden/>
               </w:rPr>
-              <w:instrText xml:space="preserve"> PAGEREF _Toc183111814 \h </w:instrText>
+              <w:instrText xml:space="preserve"> PAGEREF _Toc183125556 \h </w:instrText>
             </w:r>
             <w:r>
               <w:rPr>
@@ -3092,7 +3020,7 @@
                 <w:noProof/>
                 <w:webHidden/>
               </w:rPr>
-              <w:t>6</w:t>
+              <w:t>7</w:t>
             </w:r>
             <w:r>
               <w:rPr>
@@ -3112,13 +3040,13 @@
               <w:iCs w:val="0"/>
               <w:noProof/>
               <w:kern w:val="2"/>
-              <w:sz w:val="22"/>
-              <w:szCs w:val="22"/>
+              <w:sz w:val="24"/>
+              <w:szCs w:val="24"/>
               <w:lang w:val="es-AR" w:eastAsia="es-AR"/>
               <w14:ligatures w14:val="standardContextual"/>
             </w:rPr>
           </w:pPr>
-          <w:hyperlink w:anchor="_Toc183111815" w:history="1">
+          <w:hyperlink w:anchor="_Toc183125557" w:history="1">
             <w:r>
               <w:rPr>
                 <w:rStyle w:val="Hipervnculo"/>
@@ -3145,7 +3073,7 @@
                 <w:noProof/>
                 <w:webHidden/>
               </w:rPr>
-              <w:instrText xml:space="preserve"> PAGEREF _Toc183111815 \h </w:instrText>
+              <w:instrText xml:space="preserve"> PAGEREF _Toc183125557 \h </w:instrText>
             </w:r>
             <w:r>
               <w:rPr>
@@ -3165,7 +3093,7 @@
                 <w:noProof/>
                 <w:webHidden/>
               </w:rPr>
-              <w:t>6</w:t>
+              <w:t>7</w:t>
             </w:r>
             <w:r>
               <w:rPr>
@@ -3185,13 +3113,13 @@
               <w:iCs w:val="0"/>
               <w:noProof/>
               <w:kern w:val="2"/>
-              <w:sz w:val="22"/>
-              <w:szCs w:val="22"/>
+              <w:sz w:val="24"/>
+              <w:szCs w:val="24"/>
               <w:lang w:val="es-AR" w:eastAsia="es-AR"/>
               <w14:ligatures w14:val="standardContextual"/>
             </w:rPr>
           </w:pPr>
-          <w:hyperlink w:anchor="_Toc183111816" w:history="1">
+          <w:hyperlink w:anchor="_Toc183125558" w:history="1">
             <w:r>
               <w:rPr>
                 <w:rStyle w:val="Hipervnculo"/>
@@ -3218,7 +3146,7 @@
                 <w:noProof/>
                 <w:webHidden/>
               </w:rPr>
-              <w:instrText xml:space="preserve"> PAGEREF _Toc183111816 \h </w:instrText>
+              <w:instrText xml:space="preserve"> PAGEREF _Toc183125558 \h </w:instrText>
             </w:r>
             <w:r>
               <w:rPr>
@@ -3238,7 +3166,7 @@
                 <w:noProof/>
                 <w:webHidden/>
               </w:rPr>
-              <w:t>6</w:t>
+              <w:t>7</w:t>
             </w:r>
             <w:r>
               <w:rPr>
@@ -3256,13 +3184,13 @@
               <w:rFonts w:eastAsiaTheme="minorEastAsia"/>
               <w:noProof/>
               <w:kern w:val="2"/>
-              <w:sz w:val="22"/>
-              <w:szCs w:val="22"/>
+              <w:sz w:val="24"/>
+              <w:szCs w:val="24"/>
               <w:lang w:val="es-AR" w:eastAsia="es-AR"/>
               <w14:ligatures w14:val="standardContextual"/>
             </w:rPr>
           </w:pPr>
-          <w:hyperlink w:anchor="_Toc183111817" w:history="1">
+          <w:hyperlink w:anchor="_Toc183125559" w:history="1">
             <w:r>
               <w:rPr>
                 <w:rStyle w:val="Hipervnculo"/>
@@ -3289,7 +3217,7 @@
                 <w:noProof/>
                 <w:webHidden/>
               </w:rPr>
-              <w:instrText xml:space="preserve"> PAGEREF _Toc183111817 \h </w:instrText>
+              <w:instrText xml:space="preserve"> PAGEREF _Toc183125559 \h </w:instrText>
             </w:r>
             <w:r>
               <w:rPr>
@@ -3309,7 +3237,7 @@
                 <w:noProof/>
                 <w:webHidden/>
               </w:rPr>
-              <w:t>6</w:t>
+              <w:t>7</w:t>
             </w:r>
             <w:r>
               <w:rPr>
@@ -3327,13 +3255,13 @@
               <w:rFonts w:eastAsiaTheme="minorEastAsia"/>
               <w:noProof/>
               <w:kern w:val="2"/>
-              <w:sz w:val="22"/>
-              <w:szCs w:val="22"/>
+              <w:sz w:val="24"/>
+              <w:szCs w:val="24"/>
               <w:lang w:val="es-AR" w:eastAsia="es-AR"/>
               <w14:ligatures w14:val="standardContextual"/>
             </w:rPr>
           </w:pPr>
-          <w:hyperlink w:anchor="_Toc183111818" w:history="1">
+          <w:hyperlink w:anchor="_Toc183125560" w:history="1">
             <w:r>
               <w:rPr>
                 <w:rStyle w:val="Hipervnculo"/>
@@ -3360,7 +3288,7 @@
                 <w:noProof/>
                 <w:webHidden/>
               </w:rPr>
-              <w:instrText xml:space="preserve"> PAGEREF _Toc183111818 \h </w:instrText>
+              <w:instrText xml:space="preserve"> PAGEREF _Toc183125560 \h </w:instrText>
             </w:r>
             <w:r>
               <w:rPr>
@@ -3380,7 +3308,7 @@
                 <w:noProof/>
                 <w:webHidden/>
               </w:rPr>
-              <w:t>6</w:t>
+              <w:t>7</w:t>
             </w:r>
             <w:r>
               <w:rPr>
@@ -3400,13 +3328,13 @@
               <w:bCs w:val="0"/>
               <w:noProof/>
               <w:kern w:val="2"/>
-              <w:sz w:val="22"/>
-              <w:szCs w:val="22"/>
+              <w:sz w:val="24"/>
+              <w:szCs w:val="24"/>
               <w:lang w:val="es-AR" w:eastAsia="es-AR"/>
               <w14:ligatures w14:val="standardContextual"/>
             </w:rPr>
           </w:pPr>
-          <w:hyperlink w:anchor="_Toc183111819" w:history="1">
+          <w:hyperlink w:anchor="_Toc183125561" w:history="1">
             <w:r>
               <w:rPr>
                 <w:rStyle w:val="Hipervnculo"/>
@@ -3434,7 +3362,7 @@
                 <w:noProof/>
                 <w:webHidden/>
               </w:rPr>
-              <w:instrText xml:space="preserve"> PAGEREF _Toc183111819 \h </w:instrText>
+              <w:instrText xml:space="preserve"> PAGEREF _Toc183125561 \h </w:instrText>
             </w:r>
             <w:r>
               <w:rPr>
@@ -3454,7 +3382,7 @@
                 <w:noProof/>
                 <w:webHidden/>
               </w:rPr>
-              <w:t>7</w:t>
+              <w:t>8</w:t>
             </w:r>
             <w:r>
               <w:rPr>
@@ -3474,13 +3402,13 @@
               <w:iCs w:val="0"/>
               <w:noProof/>
               <w:kern w:val="2"/>
-              <w:sz w:val="22"/>
-              <w:szCs w:val="22"/>
+              <w:sz w:val="24"/>
+              <w:szCs w:val="24"/>
               <w:lang w:val="es-AR" w:eastAsia="es-AR"/>
               <w14:ligatures w14:val="standardContextual"/>
             </w:rPr>
           </w:pPr>
-          <w:hyperlink w:anchor="_Toc183111820" w:history="1">
+          <w:hyperlink w:anchor="_Toc183125562" w:history="1">
             <w:r>
               <w:rPr>
                 <w:rStyle w:val="Hipervnculo"/>
@@ -3508,7 +3436,7 @@
                 <w:noProof/>
                 <w:webHidden/>
               </w:rPr>
-              <w:instrText xml:space="preserve"> PAGEREF _Toc183111820 \h </w:instrText>
+              <w:instrText xml:space="preserve"> PAGEREF _Toc183125562 \h </w:instrText>
             </w:r>
             <w:r>
               <w:rPr>
@@ -3528,7 +3456,7 @@
                 <w:noProof/>
                 <w:webHidden/>
               </w:rPr>
-              <w:t>7</w:t>
+              <w:t>8</w:t>
             </w:r>
             <w:r>
               <w:rPr>
@@ -3546,13 +3474,13 @@
               <w:rFonts w:eastAsiaTheme="minorEastAsia"/>
               <w:noProof/>
               <w:kern w:val="2"/>
-              <w:sz w:val="22"/>
-              <w:szCs w:val="22"/>
+              <w:sz w:val="24"/>
+              <w:szCs w:val="24"/>
               <w:lang w:val="es-AR" w:eastAsia="es-AR"/>
               <w14:ligatures w14:val="standardContextual"/>
             </w:rPr>
           </w:pPr>
-          <w:hyperlink w:anchor="_Toc183111821" w:history="1">
+          <w:hyperlink w:anchor="_Toc183125563" w:history="1">
             <w:r>
               <w:rPr>
                 <w:rStyle w:val="Hipervnculo"/>
@@ -3580,7 +3508,7 @@
                 <w:noProof/>
                 <w:webHidden/>
               </w:rPr>
-              <w:instrText xml:space="preserve"> PAGEREF _Toc183111821 \h </w:instrText>
+              <w:instrText xml:space="preserve"> PAGEREF _Toc183125563 \h </w:instrText>
             </w:r>
             <w:r>
               <w:rPr>
@@ -3600,7 +3528,7 @@
                 <w:noProof/>
                 <w:webHidden/>
               </w:rPr>
-              <w:t>7</w:t>
+              <w:t>8</w:t>
             </w:r>
             <w:r>
               <w:rPr>
@@ -3618,13 +3546,13 @@
               <w:rFonts w:eastAsiaTheme="minorEastAsia"/>
               <w:noProof/>
               <w:kern w:val="2"/>
-              <w:sz w:val="22"/>
-              <w:szCs w:val="22"/>
+              <w:sz w:val="24"/>
+              <w:szCs w:val="24"/>
               <w:lang w:val="es-AR" w:eastAsia="es-AR"/>
               <w14:ligatures w14:val="standardContextual"/>
             </w:rPr>
           </w:pPr>
-          <w:hyperlink w:anchor="_Toc183111822" w:history="1">
+          <w:hyperlink w:anchor="_Toc183125564" w:history="1">
             <w:r>
               <w:rPr>
                 <w:rStyle w:val="Hipervnculo"/>
@@ -3652,7 +3580,7 @@
                 <w:noProof/>
                 <w:webHidden/>
               </w:rPr>
-              <w:instrText xml:space="preserve"> PAGEREF _Toc183111822 \h </w:instrText>
+              <w:instrText xml:space="preserve"> PAGEREF _Toc183125564 \h </w:instrText>
             </w:r>
             <w:r>
               <w:rPr>
@@ -3672,7 +3600,7 @@
                 <w:noProof/>
                 <w:webHidden/>
               </w:rPr>
-              <w:t>7</w:t>
+              <w:t>8</w:t>
             </w:r>
             <w:r>
               <w:rPr>
@@ -3690,13 +3618,13 @@
               <w:rFonts w:eastAsiaTheme="minorEastAsia"/>
               <w:noProof/>
               <w:kern w:val="2"/>
-              <w:sz w:val="22"/>
-              <w:szCs w:val="22"/>
+              <w:sz w:val="24"/>
+              <w:szCs w:val="24"/>
               <w:lang w:val="es-AR" w:eastAsia="es-AR"/>
               <w14:ligatures w14:val="standardContextual"/>
             </w:rPr>
           </w:pPr>
-          <w:hyperlink w:anchor="_Toc183111823" w:history="1">
+          <w:hyperlink w:anchor="_Toc183125565" w:history="1">
             <w:r>
               <w:rPr>
                 <w:rStyle w:val="Hipervnculo"/>
@@ -3724,7 +3652,7 @@
                 <w:noProof/>
                 <w:webHidden/>
               </w:rPr>
-              <w:instrText xml:space="preserve"> PAGEREF _Toc183111823 \h </w:instrText>
+              <w:instrText xml:space="preserve"> PAGEREF _Toc183125565 \h </w:instrText>
             </w:r>
             <w:r>
               <w:rPr>
@@ -3744,7 +3672,7 @@
                 <w:noProof/>
                 <w:webHidden/>
               </w:rPr>
-              <w:t>7</w:t>
+              <w:t>8</w:t>
             </w:r>
             <w:r>
               <w:rPr>
@@ -3764,13 +3692,13 @@
               <w:iCs w:val="0"/>
               <w:noProof/>
               <w:kern w:val="2"/>
-              <w:sz w:val="22"/>
-              <w:szCs w:val="22"/>
+              <w:sz w:val="24"/>
+              <w:szCs w:val="24"/>
               <w:lang w:val="es-AR" w:eastAsia="es-AR"/>
               <w14:ligatures w14:val="standardContextual"/>
             </w:rPr>
           </w:pPr>
-          <w:hyperlink w:anchor="_Toc183111824" w:history="1">
+          <w:hyperlink w:anchor="_Toc183125566" w:history="1">
             <w:r>
               <w:rPr>
                 <w:rStyle w:val="Hipervnculo"/>
@@ -3798,7 +3726,7 @@
                 <w:noProof/>
                 <w:webHidden/>
               </w:rPr>
-              <w:instrText xml:space="preserve"> PAGEREF _Toc183111824 \h </w:instrText>
+              <w:instrText xml:space="preserve"> PAGEREF _Toc183125566 \h </w:instrText>
             </w:r>
             <w:r>
               <w:rPr>
@@ -3818,7 +3746,81 @@
                 <w:noProof/>
                 <w:webHidden/>
               </w:rPr>
-              <w:t>7</w:t>
+              <w:t>8</w:t>
+            </w:r>
+            <w:r>
+              <w:rPr>
+                <w:noProof/>
+                <w:webHidden/>
+              </w:rPr>
+              <w:fldChar w:fldCharType="end"/>
+            </w:r>
+          </w:hyperlink>
+        </w:p>
+        <w:p>
+          <w:pPr>
+            <w:pStyle w:val="TDC2"/>
+            <w:rPr>
+              <w:rFonts w:eastAsiaTheme="minorEastAsia"/>
+              <w:i w:val="0"/>
+              <w:iCs w:val="0"/>
+              <w:noProof/>
+              <w:kern w:val="2"/>
+              <w:sz w:val="24"/>
+              <w:szCs w:val="24"/>
+              <w:lang w:val="es-AR" w:eastAsia="es-AR"/>
+              <w14:ligatures w14:val="standardContextual"/>
+            </w:rPr>
+          </w:pPr>
+          <w:hyperlink w:anchor="_Toc183125567" w:history="1">
+            <w:r>
+              <w:rPr>
+                <w:rStyle w:val="Hipervnculo"/>
+                <w:rFonts w:eastAsia="DejaVu Sans"/>
+                <w:noProof/>
+              </w:rPr>
+              <w:t>Retroalimentación de la catedra</w:t>
+            </w:r>
+            <w:r>
+              <w:rPr>
+                <w:noProof/>
+                <w:webHidden/>
+              </w:rPr>
+              <w:tab/>
+            </w:r>
+            <w:r>
+              <w:rPr>
+                <w:noProof/>
+                <w:webHidden/>
+              </w:rPr>
+              <w:fldChar w:fldCharType="begin"/>
+            </w:r>
+            <w:r>
+              <w:rPr>
+                <w:noProof/>
+                <w:webHidden/>
+              </w:rPr>
+              <w:instrText xml:space="preserve"> PAGEREF _Toc183125567 \h </w:instrText>
+            </w:r>
+            <w:r>
+              <w:rPr>
+                <w:noProof/>
+                <w:webHidden/>
+              </w:rPr>
+            </w:r>
+            <w:r>
+              <w:rPr>
+                <w:noProof/>
+                <w:webHidden/>
+              </w:rPr>
+              <w:fldChar w:fldCharType="separate"/>
+            </w:r>
+            <w:r>
+              <w:rPr>
+                <w:noProof/>
+                <w:webHidden/>
+              </w:rPr>
+              <w:t>8</w:t>
             </w:r>
             <w:r>
               <w:rPr>
@@ -3838,13 +3840,13 @@
               <w:bCs w:val="0"/>
               <w:noProof/>
               <w:kern w:val="2"/>
-              <w:sz w:val="22"/>
-              <w:szCs w:val="22"/>
+              <w:sz w:val="24"/>
+              <w:szCs w:val="24"/>
               <w:lang w:val="es-AR" w:eastAsia="es-AR"/>
               <w14:ligatures w14:val="standardContextual"/>
             </w:rPr>
           </w:pPr>
-          <w:hyperlink w:anchor="_Toc183111825" w:history="1">
+          <w:hyperlink w:anchor="_Toc183125568" w:history="1">
             <w:r>
               <w:rPr>
                 <w:rStyle w:val="Hipervnculo"/>
@@ -3871,7 +3873,7 @@
                 <w:noProof/>
                 <w:webHidden/>
               </w:rPr>
-              <w:instrText xml:space="preserve"> PAGEREF _Toc183111825 \h </w:instrText>
+              <w:instrText xml:space="preserve"> PAGEREF _Toc183125568 \h </w:instrText>
             </w:r>
             <w:r>
               <w:rPr>
@@ -3891,7 +3893,7 @@
                 <w:noProof/>
                 <w:webHidden/>
               </w:rPr>
-              <w:t>7</w:t>
+              <w:t>8</w:t>
             </w:r>
             <w:r>
               <w:rPr>
@@ -3911,13 +3913,13 @@
               <w:iCs w:val="0"/>
               <w:noProof/>
               <w:kern w:val="2"/>
-              <w:sz w:val="22"/>
-              <w:szCs w:val="22"/>
+              <w:sz w:val="24"/>
+              <w:szCs w:val="24"/>
               <w:lang w:val="es-AR" w:eastAsia="es-AR"/>
               <w14:ligatures w14:val="standardContextual"/>
             </w:rPr>
           </w:pPr>
-          <w:hyperlink w:anchor="_Toc183111826" w:history="1">
+          <w:hyperlink w:anchor="_Toc183125569" w:history="1">
             <w:r>
               <w:rPr>
                 <w:rStyle w:val="Hipervnculo"/>
@@ -3944,7 +3946,7 @@
                 <w:noProof/>
                 <w:webHidden/>
               </w:rPr>
-              <w:instrText xml:space="preserve"> PAGEREF _Toc183111826 \h </w:instrText>
+              <w:instrText xml:space="preserve"> PAGEREF _Toc183125569 \h </w:instrText>
             </w:r>
             <w:r>
               <w:rPr>
@@ -3964,7 +3966,7 @@
                 <w:noProof/>
                 <w:webHidden/>
               </w:rPr>
-              <w:t>7</w:t>
+              <w:t>8</w:t>
             </w:r>
             <w:r>
               <w:rPr>
@@ -4023,7 +4025,7 @@
           <w:color w:val="365F91"/>
         </w:rPr>
       </w:pPr>
-      <w:bookmarkStart w:id="0" w:name="_Toc183111782"/>
+      <w:bookmarkStart w:id="0" w:name="_Toc183125525"/>
       <w:r>
         <w:rPr>
           <w:rFonts w:ascii="Cambria" w:eastAsia="DejaVu Sans" w:hAnsi="Cambria" w:cs="Times New Roman"/>
@@ -4041,7 +4043,7 @@
           <w:lang w:val="es-ES"/>
         </w:rPr>
       </w:pPr>
-      <w:bookmarkStart w:id="1" w:name="_Toc183111783"/>
+      <w:bookmarkStart w:id="1" w:name="_Toc183125526"/>
       <w:r>
         <w:rPr>
           <w:rFonts w:eastAsia="DejaVu Sans"/>
@@ -4053,7 +4055,7 @@
     </w:p>
     <w:p>
       <w:pPr>
-        <w:ind w:left="0" w:firstLine="0"/>
+        <w:pStyle w:val="PSI-Comentario"/>
       </w:pPr>
       <w:r>
         <w:t>[</w:t>
@@ -4087,7 +4089,7 @@
           <w:lang w:val="es-ES"/>
         </w:rPr>
       </w:pPr>
-      <w:bookmarkStart w:id="2" w:name="_Toc183111784"/>
+      <w:bookmarkStart w:id="2" w:name="_Toc183125527"/>
       <w:r>
         <w:rPr>
           <w:rFonts w:eastAsia="DejaVu Sans"/>
@@ -4099,7 +4101,7 @@
     </w:p>
     <w:p>
       <w:pPr>
-        <w:ind w:left="0" w:firstLine="0"/>
+        <w:pStyle w:val="PSI-Comentario"/>
       </w:pPr>
       <w:r>
         <w:t>[</w:t>
@@ -4144,7 +4146,7 @@
           <w:color w:val="365F91"/>
         </w:rPr>
       </w:pPr>
-      <w:bookmarkStart w:id="3" w:name="_Toc183111785"/>
+      <w:bookmarkStart w:id="3" w:name="_Toc183125528"/>
       <w:r>
         <w:rPr>
           <w:rFonts w:ascii="Cambria" w:eastAsia="DejaVu Sans" w:hAnsi="Cambria" w:cs="Times New Roman"/>
@@ -4162,7 +4164,7 @@
           <w:lang w:val="es-ES"/>
         </w:rPr>
       </w:pPr>
-      <w:bookmarkStart w:id="4" w:name="_Toc183111786"/>
+      <w:bookmarkStart w:id="4" w:name="_Toc183125529"/>
       <w:r>
         <w:rPr>
           <w:rFonts w:eastAsia="DejaVu Sans"/>
@@ -4174,7 +4176,7 @@
     </w:p>
     <w:p>
       <w:pPr>
-        <w:ind w:left="0" w:firstLine="0"/>
+        <w:pStyle w:val="PSI-Comentario"/>
       </w:pPr>
       <w:r>
         <w:t>[Debe plantear un objetivo principal que integre el desarrollo de la herramienta de gestión de riesgos con los aspectos académicos de la materia.</w:t>
@@ -4195,7 +4197,7 @@
           <w:lang w:val="es-ES"/>
         </w:rPr>
       </w:pPr>
-      <w:bookmarkStart w:id="5" w:name="_Toc183111787"/>
+      <w:bookmarkStart w:id="5" w:name="_Toc183125530"/>
       <w:r>
         <w:rPr>
           <w:lang w:val="es-ES"/>
@@ -4206,7 +4208,7 @@
     </w:p>
     <w:p>
       <w:pPr>
-        <w:ind w:left="0" w:firstLine="0"/>
+        <w:pStyle w:val="PSI-Comentario"/>
       </w:pPr>
       <w:r>
         <w:t>[</w:t>
@@ -4234,7 +4236,7 @@
           <w:color w:val="365F91"/>
         </w:rPr>
       </w:pPr>
-      <w:bookmarkStart w:id="6" w:name="_Toc183111788"/>
+      <w:bookmarkStart w:id="6" w:name="_Toc183125531"/>
       <w:r>
         <w:rPr>
           <w:rFonts w:ascii="Cambria" w:eastAsia="DejaVu Sans" w:hAnsi="Cambria" w:cs="Times New Roman"/>
@@ -4252,7 +4254,7 @@
           <w:lang w:val="es-ES"/>
         </w:rPr>
       </w:pPr>
-      <w:bookmarkStart w:id="7" w:name="_Toc183111789"/>
+      <w:bookmarkStart w:id="7" w:name="_Toc183125532"/>
       <w:r>
         <w:rPr>
           <w:rFonts w:eastAsia="DejaVu Sans"/>
@@ -4269,7 +4271,7 @@
           <w:rFonts w:eastAsia="DejaVu Sans"/>
         </w:rPr>
       </w:pPr>
-      <w:bookmarkStart w:id="8" w:name="_Toc183111790"/>
+      <w:bookmarkStart w:id="8" w:name="_Toc183125533"/>
       <w:r>
         <w:rPr>
           <w:rFonts w:eastAsia="DejaVu Sans"/>
@@ -4279,6 +4281,9 @@
       <w:bookmarkEnd w:id="8"/>
     </w:p>
     <w:p>
+      <w:pPr>
+        <w:pStyle w:val="PSI-Comentario"/>
+      </w:pPr>
       <w:r>
         <w:t>[Descri</w:t>
       </w:r>
@@ -4303,7 +4308,7 @@
           <w:rFonts w:eastAsia="DejaVu Sans"/>
         </w:rPr>
       </w:pPr>
-      <w:bookmarkStart w:id="9" w:name="_Toc183111791"/>
+      <w:bookmarkStart w:id="9" w:name="_Toc183125534"/>
       <w:r>
         <w:rPr>
           <w:rFonts w:eastAsia="DejaVu Sans"/>
@@ -4322,7 +4327,7 @@
     </w:p>
     <w:p>
       <w:pPr>
-        <w:ind w:left="0" w:firstLine="0"/>
+        <w:pStyle w:val="PSI-Comentario"/>
       </w:pPr>
       <w:r>
         <w:t xml:space="preserve">[Explicar </w:t>
@@ -4353,7 +4358,7 @@
           <w:rFonts w:eastAsia="DejaVu Sans"/>
         </w:rPr>
       </w:pPr>
-      <w:bookmarkStart w:id="10" w:name="_Toc183111792"/>
+      <w:bookmarkStart w:id="10" w:name="_Toc183125535"/>
       <w:r>
         <w:rPr>
           <w:rFonts w:eastAsia="DejaVu Sans"/>
@@ -4365,7 +4370,7 @@
     </w:p>
     <w:p>
       <w:pPr>
-        <w:ind w:left="0" w:firstLine="0"/>
+        <w:pStyle w:val="PSI-Comentario"/>
       </w:pPr>
       <w:r>
         <w:t>[Detall</w:t>
@@ -4385,7 +4390,7 @@
           <w:lang w:val="es-ES"/>
         </w:rPr>
       </w:pPr>
-      <w:bookmarkStart w:id="11" w:name="_Toc183111793"/>
+      <w:bookmarkStart w:id="11" w:name="_Toc183125536"/>
       <w:r>
         <w:rPr>
           <w:rFonts w:eastAsia="DejaVu Sans"/>
@@ -4402,7 +4407,7 @@
           <w:rFonts w:eastAsia="DejaVu Sans"/>
         </w:rPr>
       </w:pPr>
-      <w:bookmarkStart w:id="12" w:name="_Toc183111794"/>
+      <w:bookmarkStart w:id="12" w:name="_Toc183125537"/>
       <w:r>
         <w:rPr>
           <w:rFonts w:eastAsia="DejaVu Sans"/>
@@ -4413,7 +4418,7 @@
     </w:p>
     <w:p>
       <w:pPr>
-        <w:ind w:left="0" w:firstLine="0"/>
+        <w:pStyle w:val="PSI-Comentario"/>
       </w:pPr>
       <w:r>
         <w:t>[Descri</w:t>
@@ -4433,7 +4438,7 @@
           <w:rFonts w:eastAsia="DejaVu Sans"/>
         </w:rPr>
       </w:pPr>
-      <w:bookmarkStart w:id="13" w:name="_Toc183111795"/>
+      <w:bookmarkStart w:id="13" w:name="_Toc183125538"/>
       <w:r>
         <w:rPr>
           <w:rFonts w:eastAsia="DejaVu Sans"/>
@@ -4444,7 +4449,7 @@
     </w:p>
     <w:p>
       <w:pPr>
-        <w:ind w:left="0" w:firstLine="0"/>
+        <w:pStyle w:val="PSI-Comentario"/>
       </w:pPr>
       <w:r>
         <w:t>[Explica</w:t>
@@ -4465,7 +4470,7 @@
           <w:lang w:val="es-ES"/>
         </w:rPr>
       </w:pPr>
-      <w:bookmarkStart w:id="14" w:name="_Toc183111796"/>
+      <w:bookmarkStart w:id="14" w:name="_Toc183125539"/>
       <w:r>
         <w:rPr>
           <w:rFonts w:eastAsia="DejaVu Sans"/>
@@ -4482,7 +4487,7 @@
           <w:rFonts w:eastAsia="DejaVu Sans"/>
         </w:rPr>
       </w:pPr>
-      <w:bookmarkStart w:id="15" w:name="_Toc183111797"/>
+      <w:bookmarkStart w:id="15" w:name="_Toc183125540"/>
       <w:r>
         <w:rPr>
           <w:rFonts w:eastAsia="DejaVu Sans"/>
@@ -4492,6 +4497,9 @@
       <w:bookmarkEnd w:id="15"/>
     </w:p>
     <w:p>
+      <w:pPr>
+        <w:pStyle w:val="PSI-Comentario"/>
+      </w:pPr>
       <w:r>
         <w:t>[Se listarán los recursos utilizados durante el proceso de desarrollo.]</w:t>
       </w:r>
@@ -4504,7 +4512,7 @@
           <w:rFonts w:eastAsia="DejaVu Sans"/>
         </w:rPr>
       </w:pPr>
-      <w:bookmarkStart w:id="16" w:name="_Toc183111798"/>
+      <w:bookmarkStart w:id="16" w:name="_Toc183125541"/>
       <w:r>
         <w:rPr>
           <w:rFonts w:eastAsia="DejaVu Sans"/>
@@ -4514,11 +4522,11 @@
       <w:bookmarkEnd w:id="16"/>
     </w:p>
     <w:p>
-      <w:r>
-        <w:t>[Se listarán</w:t>
-      </w:r>
-      <w:r>
-        <w:t xml:space="preserve"> las herramientas utilizadas durante el proceso de desarrollo.]</w:t>
+      <w:pPr>
+        <w:pStyle w:val="PSI-Comentario"/>
+      </w:pPr>
+      <w:r>
+        <w:t>[Se listarán las herramientas utilizadas durante el proceso de desarrollo.]</w:t>
       </w:r>
     </w:p>
     <w:p/>
@@ -4529,7 +4537,7 @@
           <w:rFonts w:eastAsia="DejaVu Sans"/>
         </w:rPr>
       </w:pPr>
-      <w:bookmarkStart w:id="17" w:name="_Toc183111799"/>
+      <w:bookmarkStart w:id="17" w:name="_Toc183125542"/>
       <w:proofErr w:type="spellStart"/>
       <w:r>
         <w:rPr>
@@ -4547,6 +4555,9 @@
       <w:bookmarkEnd w:id="17"/>
     </w:p>
     <w:p>
+      <w:pPr>
+        <w:pStyle w:val="PSI-Comentario"/>
+      </w:pPr>
       <w:r>
         <w:t>[Se listarán las herramientas utilizadas durante el proceso de desarrollo.]</w:t>
       </w:r>
@@ -4559,7 +4570,7 @@
           <w:rFonts w:eastAsia="DejaVu Sans"/>
         </w:rPr>
       </w:pPr>
-      <w:bookmarkStart w:id="18" w:name="_Toc183111800"/>
+      <w:bookmarkStart w:id="18" w:name="_Toc183125543"/>
       <w:r>
         <w:rPr>
           <w:rFonts w:eastAsia="DejaVu Sans"/>
@@ -4569,6 +4580,9 @@
       <w:bookmarkEnd w:id="18"/>
     </w:p>
     <w:p>
+      <w:pPr>
+        <w:pStyle w:val="PSI-Comentario"/>
+      </w:pPr>
       <w:r>
         <w:t>[Se listarán las herramientas utilizadas durante el proceso de desarrollo.]</w:t>
       </w:r>
@@ -4582,7 +4596,7 @@
           <w:color w:val="365F91"/>
         </w:rPr>
       </w:pPr>
-      <w:bookmarkStart w:id="19" w:name="_Toc183111801"/>
+      <w:bookmarkStart w:id="19" w:name="_Toc183125544"/>
       <w:r>
         <w:rPr>
           <w:rFonts w:ascii="Cambria" w:eastAsia="DejaVu Sans" w:hAnsi="Cambria" w:cs="Times New Roman"/>
@@ -4600,7 +4614,7 @@
           <w:color w:val="4F81BD"/>
         </w:rPr>
       </w:pPr>
-      <w:bookmarkStart w:id="20" w:name="_Toc183111802"/>
+      <w:bookmarkStart w:id="20" w:name="_Toc183125545"/>
       <w:r>
         <w:rPr>
           <w:rFonts w:ascii="Cambria" w:eastAsia="DejaVu Sans" w:hAnsi="Cambria" w:cs="Times New Roman"/>
@@ -4628,7 +4642,7 @@
     </w:p>
     <w:p>
       <w:pPr>
-        <w:ind w:left="0" w:firstLine="0"/>
+        <w:pStyle w:val="PSI-Comentario"/>
       </w:pPr>
       <w:r>
         <w:t xml:space="preserve">[Explicar cómo surgió </w:t>
@@ -4654,7 +4668,7 @@
           <w:lang w:val="es-ES"/>
         </w:rPr>
       </w:pPr>
-      <w:bookmarkStart w:id="21" w:name="_Toc183111803"/>
+      <w:bookmarkStart w:id="21" w:name="_Toc183125546"/>
       <w:r>
         <w:rPr>
           <w:rFonts w:ascii="Cambria" w:eastAsia="DejaVu Sans" w:hAnsi="Cambria" w:cs="Times New Roman"/>
@@ -4672,7 +4686,7 @@
           <w:rFonts w:eastAsia="DejaVu Sans"/>
         </w:rPr>
       </w:pPr>
-      <w:bookmarkStart w:id="22" w:name="_Toc183111804"/>
+      <w:bookmarkStart w:id="22" w:name="_Toc183125547"/>
       <w:r>
         <w:rPr>
           <w:rFonts w:eastAsia="DejaVu Sans"/>
@@ -4683,7 +4697,7 @@
     </w:p>
     <w:p>
       <w:pPr>
-        <w:ind w:left="0" w:firstLine="0"/>
+        <w:pStyle w:val="PSI-Comentario"/>
       </w:pPr>
       <w:r>
         <w:t>[Describir fase inicial: formación del equipo, definición del proyecto con los profesores, primeras entregas.]</w:t>
@@ -4701,7 +4715,7 @@
           <w:rFonts w:eastAsia="DejaVu Sans"/>
         </w:rPr>
       </w:pPr>
-      <w:bookmarkStart w:id="23" w:name="_Toc183111805"/>
+      <w:bookmarkStart w:id="23" w:name="_Toc183125548"/>
       <w:r>
         <w:rPr>
           <w:rFonts w:eastAsia="DejaVu Sans"/>
@@ -4712,7 +4726,7 @@
     </w:p>
     <w:p>
       <w:pPr>
-        <w:ind w:left="0" w:firstLine="0"/>
+        <w:pStyle w:val="PSI-Comentario"/>
       </w:pPr>
       <w:r>
         <w:t xml:space="preserve">[Detallar proceso de diseño y entregas </w:t>
@@ -4736,7 +4750,7 @@
           <w:rFonts w:eastAsia="DejaVu Sans"/>
         </w:rPr>
       </w:pPr>
-      <w:bookmarkStart w:id="24" w:name="_Toc183111806"/>
+      <w:bookmarkStart w:id="24" w:name="_Toc183125549"/>
       <w:r>
         <w:rPr>
           <w:rFonts w:eastAsia="DejaVu Sans"/>
@@ -4747,7 +4761,7 @@
     </w:p>
     <w:p>
       <w:pPr>
-        <w:ind w:left="0" w:firstLine="0"/>
+        <w:pStyle w:val="PSI-Comentario"/>
       </w:pPr>
       <w:r>
         <w:t xml:space="preserve">[Detallar proceso de </w:t>
@@ -4777,7 +4791,7 @@
           <w:rFonts w:eastAsia="DejaVu Sans"/>
         </w:rPr>
       </w:pPr>
-      <w:bookmarkStart w:id="25" w:name="_Toc183111807"/>
+      <w:bookmarkStart w:id="25" w:name="_Toc183125550"/>
       <w:r>
         <w:rPr>
           <w:rFonts w:eastAsia="DejaVu Sans"/>
@@ -4793,7 +4807,7 @@
           <w:rFonts w:eastAsia="DejaVu Sans"/>
         </w:rPr>
       </w:pPr>
-      <w:bookmarkStart w:id="26" w:name="_Toc183111809"/>
+      <w:bookmarkStart w:id="26" w:name="_Toc183125551"/>
       <w:r>
         <w:rPr>
           <w:rFonts w:eastAsia="DejaVu Sans"/>
@@ -4804,7 +4818,7 @@
     </w:p>
     <w:p>
       <w:pPr>
-        <w:ind w:left="0" w:firstLine="0"/>
+        <w:pStyle w:val="PSI-Comentario"/>
       </w:pPr>
       <w:r>
         <w:t>[Descri</w:t>
@@ -4830,7 +4844,7 @@
           <w:rFonts w:eastAsia="DejaVu Sans"/>
         </w:rPr>
       </w:pPr>
-      <w:bookmarkStart w:id="27" w:name="_Toc183111810"/>
+      <w:bookmarkStart w:id="27" w:name="_Toc183125552"/>
       <w:r>
         <w:rPr>
           <w:rFonts w:eastAsia="DejaVu Sans"/>
@@ -4840,50 +4854,56 @@
       <w:bookmarkEnd w:id="27"/>
     </w:p>
     <w:p>
+      <w:pPr>
+        <w:pStyle w:val="PSI-Comentario"/>
+      </w:pPr>
       <w:r>
         <w:t>[Se deberá detallar el proceso de gestión de riesgos implementado:</w:t>
       </w:r>
     </w:p>
     <w:p>
       <w:pPr>
-        <w:pStyle w:val="Prrafodelista"/>
+        <w:pStyle w:val="PSI-ComentarioVieta"/>
+      </w:pPr>
+      <w:r>
+        <w:t>Categorización de los riesgos encontrados</w:t>
+      </w:r>
+      <w:r>
+        <w:t>.</w:t>
+      </w:r>
+    </w:p>
+    <w:p>
+      <w:pPr>
+        <w:pStyle w:val="PSI-ComentarioVieta"/>
+      </w:pPr>
+      <w:r>
+        <w:t>Estrategias de definidas</w:t>
+      </w:r>
+      <w:r>
+        <w:t>.</w:t>
+      </w:r>
+    </w:p>
+    <w:p>
+      <w:pPr>
+        <w:pStyle w:val="PSI-ComentarioVieta"/>
+      </w:pPr>
+      <w:r>
+        <w:t>Riesgos críticos por etapa</w:t>
+      </w:r>
+      <w:r>
+        <w:t>.</w:t>
+      </w:r>
+    </w:p>
+    <w:p>
+      <w:pPr>
+        <w:pStyle w:val="PSI-ComentarioVieta"/>
         <w:numPr>
           <w:ilvl w:val="0"/>
-          <w:numId w:val="16"/>
+          <w:numId w:val="0"/>
         </w:numPr>
       </w:pPr>
       <w:r>
-        <w:t>Categorización de los riesgos encontrados</w:t>
-      </w:r>
-      <w:r>
-        <w:t>.</w:t>
-      </w:r>
-    </w:p>
-    <w:p>
-      <w:pPr>
-        <w:pStyle w:val="Prrafodelista"/>
-        <w:numPr>
-          <w:ilvl w:val="0"/>
-          <w:numId w:val="16"/>
-        </w:numPr>
-      </w:pPr>
-      <w:r>
-        <w:t>Estrategias de definidas</w:t>
-      </w:r>
-      <w:r>
-        <w:t>.</w:t>
-      </w:r>
-    </w:p>
-    <w:p>
-      <w:pPr>
-        <w:pStyle w:val="Prrafodelista"/>
-        <w:numPr>
-          <w:ilvl w:val="0"/>
-          <w:numId w:val="16"/>
-        </w:numPr>
-      </w:pPr>
-      <w:r>
-        <w:t>Riesgos críticos por etapa.]</w:t>
+        <w:t>]</w:t>
       </w:r>
     </w:p>
     <w:p>
@@ -4896,7 +4916,7 @@
         <w:pStyle w:val="PSI-Ttulo3"/>
         <w:ind w:left="0" w:firstLine="0"/>
       </w:pPr>
-      <w:bookmarkStart w:id="28" w:name="_Toc183111811"/>
+      <w:bookmarkStart w:id="28" w:name="_Toc183125553"/>
       <w:r>
         <w:t>Validación y verificación</w:t>
       </w:r>
@@ -4904,23 +4924,24 @@
     </w:p>
     <w:p>
       <w:pPr>
+        <w:pStyle w:val="PSI-Comentario"/>
+      </w:pPr>
+      <w:r>
+        <w:t>[Explicar proceso de control de calidad y revisiones con los profesores.]</w:t>
+      </w:r>
+    </w:p>
+    <w:p>
+      <w:pPr>
         <w:ind w:left="0" w:firstLine="0"/>
       </w:pPr>
-      <w:r>
-        <w:t>[Explicar proceso de control de calidad y revisiones con los profesores.]</w:t>
-      </w:r>
-    </w:p>
-    <w:p>
-      <w:pPr>
-        <w:ind w:left="0" w:firstLine="0"/>
-      </w:pPr>
     </w:p>
     <w:p>
       <w:pPr>
         <w:pStyle w:val="PSI-Ttulo1"/>
       </w:pPr>
-      <w:bookmarkStart w:id="29" w:name="_Toc183111812"/>
-      <w:r>
+      <w:bookmarkStart w:id="29" w:name="_Toc183125554"/>
+      <w:r>
+        <w:lastRenderedPageBreak/>
         <w:t>Resultados</w:t>
       </w:r>
       <w:bookmarkEnd w:id="29"/>
@@ -4930,7 +4951,7 @@
         <w:pStyle w:val="PSI-Ttulo2"/>
         <w:ind w:left="0" w:firstLine="0"/>
       </w:pPr>
-      <w:bookmarkStart w:id="30" w:name="_Toc183111813"/>
+      <w:bookmarkStart w:id="30" w:name="_Toc183125555"/>
       <w:r>
         <w:t>Hitos destacados</w:t>
       </w:r>
@@ -4938,16 +4959,13 @@
     </w:p>
     <w:p>
       <w:pPr>
-        <w:ind w:left="0" w:firstLine="0"/>
+        <w:pStyle w:val="PSI-Comentario"/>
       </w:pPr>
       <w:r>
         <w:t>[</w:t>
       </w:r>
       <w:r>
-        <w:t>Se listarán</w:t>
-      </w:r>
-      <w:r>
-        <w:t xml:space="preserve"> los</w:t>
+        <w:t>Se listarán los</w:t>
       </w:r>
       <w:r>
         <w:t xml:space="preserve"> logros principales, incluyendo entregas importantes y evaluaciones.]</w:t>
@@ -4966,7 +4984,7 @@
           <w:lang w:val="es-ES"/>
         </w:rPr>
       </w:pPr>
-      <w:bookmarkStart w:id="31" w:name="_Toc183111814"/>
+      <w:bookmarkStart w:id="31" w:name="_Toc183125556"/>
       <w:r>
         <w:rPr>
           <w:lang w:val="es-ES"/>
@@ -4976,14 +4994,11 @@
       <w:bookmarkEnd w:id="31"/>
     </w:p>
     <w:p>
-      <w:r>
-        <w:t>[</w:t>
-      </w:r>
-      <w:r>
-        <w:t>Se listarán</w:t>
-      </w:r>
-      <w:r>
-        <w:t xml:space="preserve"> las </w:t>
+      <w:pPr>
+        <w:pStyle w:val="PSI-Comentario"/>
+      </w:pPr>
+      <w:r>
+        <w:t xml:space="preserve">[Se listarán las </w:t>
       </w:r>
       <w:r>
         <w:t>funcionalidades completadas</w:t>
@@ -5001,7 +5016,7 @@
           <w:lang w:val="es-ES"/>
         </w:rPr>
       </w:pPr>
-      <w:bookmarkStart w:id="32" w:name="_Toc183111815"/>
+      <w:bookmarkStart w:id="32" w:name="_Toc183125557"/>
       <w:r>
         <w:rPr>
           <w:lang w:val="es-ES"/>
@@ -5011,11 +5026,11 @@
       <w:bookmarkEnd w:id="32"/>
     </w:p>
     <w:p>
-      <w:r>
-        <w:t>[Se listarán las</w:t>
-      </w:r>
-      <w:r>
-        <w:t xml:space="preserve"> métricas utilizadas durante la duración del proyecto.]</w:t>
+      <w:pPr>
+        <w:pStyle w:val="PSI-Comentario"/>
+      </w:pPr>
+      <w:r>
+        <w:t>[Se listarán las métricas utilizadas durante la duración del proyecto.]</w:t>
       </w:r>
     </w:p>
     <w:p/>
@@ -5027,7 +5042,7 @@
           <w:lang w:val="es-ES"/>
         </w:rPr>
       </w:pPr>
-      <w:bookmarkStart w:id="33" w:name="_Toc183111816"/>
+      <w:bookmarkStart w:id="33" w:name="_Toc183125558"/>
       <w:r>
         <w:rPr>
           <w:lang w:val="es-ES"/>
@@ -5041,7 +5056,7 @@
         <w:pStyle w:val="PSI-Ttulo3"/>
         <w:ind w:left="0" w:firstLine="0"/>
       </w:pPr>
-      <w:bookmarkStart w:id="34" w:name="_Toc183111817"/>
+      <w:bookmarkStart w:id="34" w:name="_Toc183125559"/>
       <w:r>
         <w:t>Problemas encontrados</w:t>
       </w:r>
@@ -5049,7 +5064,7 @@
     </w:p>
     <w:p>
       <w:pPr>
-        <w:ind w:left="0" w:firstLine="0"/>
+        <w:pStyle w:val="PSI-Comentario"/>
       </w:pPr>
       <w:r>
         <w:t>[Describir desafíos técnicos y académicos enfrentados.]</w:t>
@@ -5065,18 +5080,18 @@
         <w:pStyle w:val="PSI-Ttulo3"/>
         <w:ind w:left="0" w:firstLine="0"/>
       </w:pPr>
-      <w:bookmarkStart w:id="35" w:name="_Toc183111818"/>
+      <w:bookmarkStart w:id="35" w:name="_Toc183125560"/>
       <w:r>
         <w:t>Soluciones aplicadas</w:t>
       </w:r>
       <w:bookmarkEnd w:id="35"/>
     </w:p>
     <w:p>
-      <w:r>
-        <w:t xml:space="preserve">[Se listarán las </w:t>
-      </w:r>
-      <w:r>
-        <w:t>soluciones aplicadas a los problemas presentados anteriormente.]</w:t>
+      <w:pPr>
+        <w:pStyle w:val="PSI-Comentario"/>
+      </w:pPr>
+      <w:r>
+        <w:t>[Se listarán las soluciones aplicadas a los problemas presentados anteriormente.]</w:t>
       </w:r>
       <w:r>
         <w:br w:type="page"/>
@@ -5090,7 +5105,7 @@
           <w:color w:val="365F91"/>
         </w:rPr>
       </w:pPr>
-      <w:bookmarkStart w:id="36" w:name="_Toc183111819"/>
+      <w:bookmarkStart w:id="36" w:name="_Toc183125561"/>
       <w:r>
         <w:rPr>
           <w:rFonts w:ascii="Cambria" w:eastAsia="DejaVu Sans" w:hAnsi="Cambria" w:cs="Times New Roman"/>
@@ -5108,7 +5123,7 @@
           <w:rFonts w:eastAsia="DejaVu Sans"/>
         </w:rPr>
       </w:pPr>
-      <w:bookmarkStart w:id="37" w:name="_Toc183111820"/>
+      <w:bookmarkStart w:id="37" w:name="_Toc183125562"/>
       <w:r>
         <w:rPr>
           <w:rFonts w:eastAsia="DejaVu Sans"/>
@@ -5124,7 +5139,7 @@
           <w:rFonts w:eastAsia="DejaVu Sans"/>
         </w:rPr>
       </w:pPr>
-      <w:bookmarkStart w:id="38" w:name="_Toc183111821"/>
+      <w:bookmarkStart w:id="38" w:name="_Toc183125563"/>
       <w:r>
         <w:rPr>
           <w:rFonts w:eastAsia="DejaVu Sans"/>
@@ -5135,7 +5150,7 @@
     </w:p>
     <w:p>
       <w:pPr>
-        <w:ind w:left="0" w:firstLine="0"/>
+        <w:pStyle w:val="PSI-Comentario"/>
       </w:pPr>
       <w:r>
         <w:t>[Reflexión sobre el aprendizaje obtenido, relación con la carrera y crecimiento personal.]</w:t>
@@ -5153,7 +5168,7 @@
           <w:rFonts w:eastAsia="DejaVu Sans"/>
         </w:rPr>
       </w:pPr>
-      <w:bookmarkStart w:id="39" w:name="_Toc183111822"/>
+      <w:bookmarkStart w:id="39" w:name="_Toc183125564"/>
       <w:r>
         <w:rPr>
           <w:rFonts w:eastAsia="DejaVu Sans"/>
@@ -5164,7 +5179,7 @@
     </w:p>
     <w:p>
       <w:pPr>
-        <w:ind w:left="0" w:firstLine="0"/>
+        <w:pStyle w:val="PSI-Comentario"/>
       </w:pPr>
       <w:r>
         <w:t>[Reflexión sobre el aprendizaje obtenido, relación con la carrera y crecimiento personal.]</w:t>
@@ -5182,7 +5197,7 @@
           <w:rFonts w:eastAsia="DejaVu Sans"/>
         </w:rPr>
       </w:pPr>
-      <w:bookmarkStart w:id="40" w:name="_Toc183111823"/>
+      <w:bookmarkStart w:id="40" w:name="_Toc183125565"/>
       <w:r>
         <w:rPr>
           <w:rFonts w:eastAsia="DejaVu Sans"/>
@@ -5193,7 +5208,7 @@
     </w:p>
     <w:p>
       <w:pPr>
-        <w:ind w:left="0" w:firstLine="0"/>
+        <w:pStyle w:val="PSI-Comentario"/>
       </w:pPr>
       <w:r>
         <w:t>[Reflexión sobre el aprendizaje obtenido, relación con la carrera y crecimiento personal.]</w:t>
@@ -5211,7 +5226,7 @@
           <w:rFonts w:eastAsia="DejaVu Sans"/>
         </w:rPr>
       </w:pPr>
-      <w:bookmarkStart w:id="41" w:name="_Toc183111824"/>
+      <w:bookmarkStart w:id="41" w:name="_Toc183125566"/>
       <w:r>
         <w:rPr>
           <w:rFonts w:eastAsia="DejaVu Sans"/>
@@ -5222,11 +5237,13 @@
     </w:p>
     <w:p>
       <w:pPr>
-        <w:ind w:left="0" w:firstLine="0"/>
-      </w:pPr>
+        <w:pStyle w:val="PSI-Comentario"/>
+      </w:pPr>
+      <w:bookmarkStart w:id="42" w:name="_Hlk183125475"/>
       <w:r>
         <w:t>[Análisis del trabajo en equipo, aprendizajes colectivos y su importancia en la formación profesional.]</w:t>
       </w:r>
+      <w:bookmarkEnd w:id="42"/>
     </w:p>
     <w:p>
       <w:pPr>
@@ -5239,29 +5256,68 @@
     </w:p>
     <w:p>
       <w:pPr>
+        <w:pStyle w:val="PSI-Ttulo2"/>
+        <w:rPr>
+          <w:rFonts w:eastAsia="DejaVu Sans"/>
+        </w:rPr>
+      </w:pPr>
+      <w:bookmarkStart w:id="43" w:name="_Toc183125567"/>
+      <w:r>
+        <w:rPr>
+          <w:rFonts w:eastAsia="DejaVu Sans"/>
+        </w:rPr>
+        <w:t>Retroalimentación de la catedra</w:t>
+      </w:r>
+      <w:bookmarkEnd w:id="43"/>
+    </w:p>
+    <w:p>
+      <w:pPr>
+        <w:pStyle w:val="PSI-Comentario"/>
+      </w:pPr>
+      <w:r>
+        <w:t>[</w:t>
+      </w:r>
+      <w:r>
+        <w:t>Reflexión del dictado de la catedra</w:t>
+      </w:r>
+      <w:r>
+        <w:t>]</w:t>
+      </w:r>
+    </w:p>
+    <w:p>
+      <w:pPr>
+        <w:pStyle w:val="MTemaNormal"/>
+        <w:ind w:left="0"/>
+        <w:rPr>
+          <w:lang w:val="es-AR"/>
+        </w:rPr>
+      </w:pPr>
+    </w:p>
+    <w:p>
+      <w:pPr>
         <w:pStyle w:val="PSI-Ttulo1"/>
         <w:rPr>
           <w:lang w:val="es-ES"/>
         </w:rPr>
       </w:pPr>
-      <w:bookmarkStart w:id="42" w:name="_Toc183111825"/>
+      <w:bookmarkStart w:id="44" w:name="_Toc183125568"/>
       <w:r>
         <w:rPr>
           <w:lang w:val="es-ES"/>
         </w:rPr>
         <w:t>Anexo</w:t>
       </w:r>
-      <w:bookmarkEnd w:id="42"/>
+      <w:bookmarkEnd w:id="44"/>
     </w:p>
     <w:p>
       <w:pPr>
         <w:pStyle w:val="PSI-Ttulo2"/>
       </w:pPr>
-      <w:bookmarkStart w:id="43" w:name="_Toc183111826"/>
+      <w:bookmarkStart w:id="45" w:name="_Toc183125569"/>
       <w:r>
         <w:t>Repositorio GitHub</w:t>
       </w:r>
-      <w:bookmarkEnd w:id="43"/>
+      <w:bookmarkEnd w:id="45"/>
     </w:p>
     <w:p>
       <w:pPr>
@@ -8624,6 +8680,7 @@
   <w:style w:type="character" w:default="1" w:styleId="Fuentedeprrafopredeter">
     <w:name w:val="Default Paragraph Font"/>
     <w:uiPriority w:val="1"/>
+    <w:semiHidden/>
     <w:unhideWhenUsed/>
   </w:style>
   <w:style w:type="table" w:default="1" w:styleId="Tablanormal">

</xml_diff>